<commit_message>
updated feature report downloading
</commit_message>
<xml_diff>
--- a/src/output.docx
+++ b/src/output.docx
@@ -17,16 +17,16 @@
         <w:pStyle w:val="FirstParagraph"/>
       </w:pPr>
       <w:r>
-        <w:t xml:space="preserve">Support Vector Machines (SVMs) are a type of supervised learning algorithm used for both classification and regression tasks. They are particularly effective in binary classification, where the goal is to find the optimal hyperplane that separates data points into two distinct classes. SVMs are robust with high-dimensional data and can handle non-linear separability through the use of kernel functions, making them versatile for various applications.</w:t>
+        <w:t xml:space="preserve">Newton’s laws of motion, formulated by Sir Isaac Newton in 1687, are foundational principles in physics that describe the relationship between a body and the forces acting upon it. These three laws—often referred to as the law of inertia, the law of acceleration, and the law of action and reaction—form the cornerstone of classical mechanics. They explain how objects move, respond to forces, and interact with one another. Despite being over three centuries old, Newton’s laws remain essential in understanding and predicting the behavior of physical systems, from everyday phenomena to advanced technological applications.</w:t>
       </w:r>
     </w:p>
     <w:p>
       <w:pPr>
         <w:pStyle w:val="Heading2"/>
       </w:pPr>
-      <w:bookmarkStart w:id="21" w:name="real-world-applications-of-svm"/>
-      <w:r>
-        <w:t xml:space="preserve">Real-World Applications of SVM</w:t>
+      <w:bookmarkStart w:id="21" w:name="real-world-applications-of-the-topics"/>
+      <w:r>
+        <w:t xml:space="preserve">Real World Applications of the Topics</w:t>
       </w:r>
       <w:bookmarkEnd w:id="21"/>
     </w:p>
@@ -34,9 +34,9 @@
       <w:pPr>
         <w:pStyle w:val="Heading3"/>
       </w:pPr>
-      <w:bookmarkStart w:id="22" w:name="healthcare"/>
-      <w:r>
-        <w:t xml:space="preserve">Healthcare</w:t>
+      <w:bookmarkStart w:id="22" w:name="aerospace-engineering"/>
+      <w:r>
+        <w:t xml:space="preserve">Aerospace Engineering</w:t>
       </w:r>
       <w:bookmarkEnd w:id="22"/>
     </w:p>
@@ -45,16 +45,16 @@
         <w:pStyle w:val="FirstParagraph"/>
       </w:pPr>
       <w:r>
-        <w:t xml:space="preserve">SVMs are widely used in healthcare for disease diagnosis and image classification. They help medical professionals by analyzing MRI scans and X-rays to detect conditions like cancer. SVM’s ability to handle high-dimensional data, such as medical images, makes it a valuable tool for accurate diagnostics and informed decision-making.</w:t>
+        <w:t xml:space="preserve">Newton’s laws are fundamental to aerospace engineering, where they are used to design and control aircraft and spacecraft. The first law of motion (inertia) is crucial for understanding how vehicles maintain their trajectory in space. The second law (force and acceleration) helps calculate the thrust and fuel requirements for rockets, while the third law (action and reaction) explains how rockets propel themselves forward by expelling gases. For instance, SpaceX relies on Newton’s laws to optimize rocket launches and ensure precise orbital insertions.</w:t>
       </w:r>
     </w:p>
     <w:p>
       <w:pPr>
         <w:pStyle w:val="Heading3"/>
       </w:pPr>
-      <w:bookmarkStart w:id="23" w:name="stock-market-forecasting"/>
-      <w:r>
-        <w:t xml:space="preserve">Stock Market Forecasting</w:t>
+      <w:bookmarkStart w:id="23" w:name="robotics"/>
+      <w:r>
+        <w:t xml:space="preserve">Robotics</w:t>
       </w:r>
       <w:bookmarkEnd w:id="23"/>
     </w:p>
@@ -63,16 +63,16 @@
         <w:pStyle w:val="FirstParagraph"/>
       </w:pPr>
       <w:r>
-        <w:t xml:space="preserve">In finance, SVMs analyze historical stock data, market indicators, and news sentiment to predict future stock prices. By identifying patterns, SVM models assist investors and institutions in making informed decisions, reducing financial risks and optimizing portfolios.</w:t>
+        <w:t xml:space="preserve">Robots operate based on Newton’s laws of motion, which guide their movement and interaction with their environment. The first law ensures robots maintain their motion until acted upon by external forces, while the second law helps calculate the torque and force required for precise mechanical movements. The third law is essential for understanding the forces exchanged between a robot and its surroundings. Modern robots, such as those in manufacturing or delivery systems, rely heavily on these principles to perform tasks efficiently and safely.</w:t>
       </w:r>
     </w:p>
     <w:p>
       <w:pPr>
         <w:pStyle w:val="Heading3"/>
       </w:pPr>
-      <w:bookmarkStart w:id="24" w:name="predictive-maintenance"/>
-      <w:r>
-        <w:t xml:space="preserve">Predictive Maintenance</w:t>
+      <w:bookmarkStart w:id="24" w:name="automotive-safety"/>
+      <w:r>
+        <w:t xml:space="preserve">Automotive Safety</w:t>
       </w:r>
       <w:bookmarkEnd w:id="24"/>
     </w:p>
@@ -81,16 +81,16 @@
         <w:pStyle w:val="FirstParagraph"/>
       </w:pPr>
       <w:r>
-        <w:t xml:space="preserve">In manufacturing, SVMs predict equipment failures by analyzing sensor data. This reduces downtime and production disruptions, ensuring smoother operations. By detecting anomalies, SVMs help in scheduling maintenance, thus preventing unexpected breakdowns.</w:t>
+        <w:t xml:space="preserve">Newton’s laws are integral to automotive safety systems. Seat belts and airbags are designed based on the first law of motion, which states that an object in motion stays in motion unless acted upon by an external force. During a sudden stop or collision, seat belts restrain passengers to prevent harmful movement. Similarly, crumple zones in cars absorb and redirect forces according to Newton’s second law, reducing the impact on occupants. These applications have significantly reduced fatalities and injuries in vehicle accidents.</w:t>
       </w:r>
     </w:p>
     <w:p>
       <w:pPr>
         <w:pStyle w:val="Heading3"/>
       </w:pPr>
-      <w:bookmarkStart w:id="25" w:name="fraud-detection"/>
-      <w:r>
-        <w:t xml:space="preserve">Fraud Detection</w:t>
+      <w:bookmarkStart w:id="25" w:name="video-games"/>
+      <w:r>
+        <w:t xml:space="preserve">Video Games</w:t>
       </w:r>
       <w:bookmarkEnd w:id="25"/>
     </w:p>
@@ -99,16 +99,16 @@
         <w:pStyle w:val="FirstParagraph"/>
       </w:pPr>
       <w:r>
-        <w:t xml:space="preserve">SVMs are crucial in detecting credit card fraud by classifying transactions as fraudulent or legitimate. Models are trained on historical data, often using techniques like oversampling to handle imbalanced datasets, enabling real-time detection and reducing financial losses.</w:t>
+        <w:t xml:space="preserve">Physics engines in video games use Newton’s laws to simulate realistic motion and interactions. The second law is used to calculate acceleration and deceleration of objects, while the third law ensures realistic collision effects. For example, in a racing game, the physics engine applies Newton’s laws to simulate how a car responds to braking, acceleration, and collisions. This creates a lifelike experience for players and enhances the overall gaming quality.</w:t>
       </w:r>
     </w:p>
     <w:p>
       <w:pPr>
         <w:pStyle w:val="Heading3"/>
       </w:pPr>
-      <w:bookmarkStart w:id="26" w:name="text-classification"/>
-      <w:r>
-        <w:t xml:space="preserve">Text Classification</w:t>
+      <w:bookmarkStart w:id="26" w:name="everyday-technology"/>
+      <w:r>
+        <w:t xml:space="preserve">Everyday Technology</w:t>
       </w:r>
       <w:bookmarkEnd w:id="26"/>
     </w:p>
@@ -117,16 +117,16 @@
         <w:pStyle w:val="FirstParagraph"/>
       </w:pPr>
       <w:r>
-        <w:t xml:space="preserve">SVMs are effective in text classification tasks such as spam detection and sentiment analysis. Their ability to handle high-dimensional feature spaces makes them ideal for categorizing documents and understanding user sentiments, enhancing applications like email filtering and customer feedback analysis.</w:t>
+        <w:t xml:space="preserve">Newton’s laws are applied in everyday technologies, such as washing machines and drying systems. During the spin cycle, clothes are subjected to motion, but water molecules remain at rest due to inertia (first law). The force exerted by the drum on the clothes (second law) removes water, and the interaction between the clothes and the drum follows the third law. These principles ensure efficient drying and prevent damage to fabrics.</w:t>
       </w:r>
     </w:p>
     <w:p>
       <w:pPr>
         <w:pStyle w:val="Heading2"/>
       </w:pPr>
-      <w:bookmarkStart w:id="27" w:name="X74c44ed3ad75ebfa9499fba50c218aa4884edf5"/>
-      <w:r>
-        <w:t xml:space="preserve">Industry Case Study: Credit Card Fraud Detection</w:t>
+      <w:bookmarkStart w:id="27" w:name="industry-case-study-spacex"/>
+      <w:r>
+        <w:t xml:space="preserve">Industry Case Study: SpaceX</w:t>
       </w:r>
       <w:bookmarkEnd w:id="27"/>
     </w:p>
@@ -135,7 +135,7 @@
         <w:pStyle w:val="FirstParagraph"/>
       </w:pPr>
       <w:r>
-        <w:t xml:space="preserve">SpideyJeeva’s GitHub project demonstrates SVM’s application in fraud detection. The project uses SVM to classify transactions as fraudulent or legitimate, trained on historical data. Techniques like oversampling are employed to address data imbalance. The model enables real-time detection, significantly reducing financial losses for institutions by flagging suspicious activities promptly.</w:t>
+        <w:t xml:space="preserve">SpaceX is a prime example of how Newton’s laws are applied in modern industry. The company uses Newton’s second law to calculate the thrust and acceleration of its rockets. For instance, the Falcon 9 rocket’s thrust-to-weight ratio is optimized based on the relationship F=ma (force equals mass times acceleration). Additionally, Newton’s third law is critical for understanding the reaction forces during propulsion, where expelled gases generate forward thrust. SpaceX’s reliance on these principles has enabled groundbreaking advancements in space exploration, including reusable rockets and precise orbital maneuvers.</w:t>
       </w:r>
     </w:p>
     <w:p>
@@ -161,9 +161,12 @@
           <w:rPr>
             <w:rStyle w:val="Hyperlink"/>
           </w:rPr>
-          <w:t xml:space="preserve">Introduction to Support Vector Machines - IBM</w:t>
+          <w:t xml:space="preserve">Newton’s Laws of Motion - Britannica</w:t>
         </w:r>
       </w:hyperlink>
+      <w:r>
+        <w:br/>
+      </w:r>
     </w:p>
     <w:p>
       <w:pPr>
@@ -178,9 +181,12 @@
           <w:rPr>
             <w:rStyle w:val="Hyperlink"/>
           </w:rPr>
-          <w:t xml:space="preserve">Support Vector Machines Explained - Coursera</w:t>
+          <w:t xml:space="preserve">Physics.org - Laws of Motion</w:t>
         </w:r>
       </w:hyperlink>
+      <w:r>
+        <w:br/>
+      </w:r>
     </w:p>
     <w:p>
       <w:pPr>
@@ -195,9 +201,12 @@
           <w:rPr>
             <w:rStyle w:val="Hyperlink"/>
           </w:rPr>
-          <w:t xml:space="preserve">Recent Advances in SVM Research - Vilnius Tech</w:t>
+          <w:t xml:space="preserve">Laws of Motion in Aerospace - Discover Engineering</w:t>
         </w:r>
       </w:hyperlink>
+      <w:r>
+        <w:br/>
+      </w:r>
     </w:p>
     <w:p>
       <w:pPr>
@@ -212,7 +221,7 @@
           <w:rPr>
             <w:rStyle w:val="Hyperlink"/>
           </w:rPr>
-          <w:t xml:space="preserve">SVM for Anomaly Detection - GeeksforGeeks</w:t>
+          <w:t xml:space="preserve">Robotics and Newton’s Laws - Ian McEachern</w:t>
         </w:r>
       </w:hyperlink>
     </w:p>

</xml_diff>

<commit_message>
resolved link issue in docx conversion
</commit_message>
<xml_diff>
--- a/src/output.docx
+++ b/src/output.docx
@@ -6,147 +6,487 @@
       <w:pPr>
         <w:pStyle w:val="Heading1"/>
       </w:pPr>
-      <w:bookmarkStart w:id="20" w:name="introduction"/>
+      <w:bookmarkStart w:id="20" w:name="X2fe107d33837084c4e050931c6dfd1d95de8f09"/>
+      <w:r>
+        <w:t xml:space="preserve">Feature Engineering and Transformation Techniques: A Comprehensive Report</w:t>
+      </w:r>
+      <w:bookmarkEnd w:id="20"/>
+    </w:p>
+    <w:p>
+      <w:pPr>
+        <w:pStyle w:val="Heading2"/>
+      </w:pPr>
+      <w:bookmarkStart w:id="21" w:name="introduction"/>
       <w:r>
         <w:t xml:space="preserve">Introduction</w:t>
       </w:r>
-      <w:bookmarkEnd w:id="20"/>
+      <w:bookmarkEnd w:id="21"/>
     </w:p>
     <w:p>
       <w:pPr>
         <w:pStyle w:val="FirstParagraph"/>
       </w:pPr>
       <w:r>
-        <w:t xml:space="preserve">Newton’s laws of motion, formulated by Sir Isaac Newton in 1687, are foundational principles in physics that describe the relationship between a body and the forces acting upon it. These three laws—often referred to as the law of inertia, the law of acceleration, and the law of action and reaction—form the cornerstone of classical mechanics. They explain how objects move, respond to forces, and interact with one another. Despite being over three centuries old, Newton’s laws remain essential in understanding and predicting the behavior of physical systems, from everyday phenomena to advanced technological applications.</w:t>
+        <w:t xml:space="preserve">Feature engineering is the process of selecting, extracting, and transforming raw data into meaningful features to improve the performance of machine learning models. It involves creating new features or modifying existing ones to make the data suitable for modeling. This process is crucial as machine learning algorithms rely heavily on the quality and relevance of the input features. Feature engineering enhances model accuracy, identifies patterns, and ensures that the data is in a format that algorithms can process effectively.</w:t>
+      </w:r>
+    </w:p>
+    <w:p>
+      <w:r>
+        <w:pict>
+          <v:rect style="width:0;height:1.5pt" o:hralign="center" o:hrstd="t" o:hr="t"/>
+        </w:pict>
       </w:r>
     </w:p>
     <w:p>
       <w:pPr>
         <w:pStyle w:val="Heading2"/>
       </w:pPr>
-      <w:bookmarkStart w:id="21" w:name="real-world-applications-of-the-topics"/>
-      <w:r>
-        <w:t xml:space="preserve">Real World Applications of the Topics</w:t>
-      </w:r>
-      <w:bookmarkEnd w:id="21"/>
+      <w:bookmarkStart w:id="22" w:name="Xf6a30db85ea3597ade9d01ab4e41f3d72b06601"/>
+      <w:r>
+        <w:t xml:space="preserve">Real-World Applications of Feature Engineering</w:t>
+      </w:r>
+      <w:bookmarkEnd w:id="22"/>
     </w:p>
     <w:p>
       <w:pPr>
         <w:pStyle w:val="Heading3"/>
       </w:pPr>
-      <w:bookmarkStart w:id="22" w:name="aerospace-engineering"/>
-      <w:r>
-        <w:t xml:space="preserve">Aerospace Engineering</w:t>
-      </w:r>
-      <w:bookmarkEnd w:id="22"/>
+      <w:bookmarkStart w:id="23" w:name="predictive-maintenance-in-manufacturing"/>
+      <w:r>
+        <w:t xml:space="preserve">1.</w:t>
+      </w:r>
+      <w:r>
+        <w:t xml:space="preserve"> </w:t>
+      </w:r>
+      <w:r>
+        <w:rPr>
+          <w:b/>
+        </w:rPr>
+        <w:t xml:space="preserve">Predictive Maintenance in Manufacturing</w:t>
+      </w:r>
+      <w:bookmarkEnd w:id="23"/>
     </w:p>
     <w:p>
       <w:pPr>
         <w:pStyle w:val="FirstParagraph"/>
       </w:pPr>
       <w:r>
-        <w:t xml:space="preserve">Newton’s laws are fundamental to aerospace engineering, where they are used to design and control aircraft and spacecraft. The first law of motion (inertia) is crucial for understanding how vehicles maintain their trajectory in space. The second law (force and acceleration) helps calculate the thrust and fuel requirements for rockets, while the third law (action and reaction) explains how rockets propel themselves forward by expelling gases. For instance, SpaceX relies on Newton’s laws to optimize rocket launches and ensure precise orbital insertions.</w:t>
+        <w:t xml:space="preserve">Feature engineering plays a vital role in predictive maintenance by transforming sensor data from industrial equipment into actionable insights. For example, vibration, temperature, and pressure sensors generate raw data that can be processed to create features like</w:t>
+      </w:r>
+      <w:r>
+        <w:t xml:space="preserve"> </w:t>
+      </w:r>
+      <w:r>
+        <w:t xml:space="preserve">“</w:t>
+      </w:r>
+      <w:r>
+        <w:t xml:space="preserve">average vibration over time</w:t>
+      </w:r>
+      <w:r>
+        <w:t xml:space="preserve">”</w:t>
+      </w:r>
+      <w:r>
+        <w:t xml:space="preserve"> </w:t>
+      </w:r>
+      <w:r>
+        <w:t xml:space="preserve">or</w:t>
+      </w:r>
+      <w:r>
+        <w:t xml:space="preserve"> </w:t>
+      </w:r>
+      <w:r>
+        <w:t xml:space="preserve">“</w:t>
+      </w:r>
+      <w:r>
+        <w:t xml:space="preserve">maximum temperature deviation.</w:t>
+      </w:r>
+      <w:r>
+        <w:t xml:space="preserve">”</w:t>
+      </w:r>
+      <w:r>
+        <w:t xml:space="preserve"> </w:t>
+      </w:r>
+      <w:r>
+        <w:t xml:space="preserve">These features help predictive models forecast equipment failures, reducing downtime and maintenance costs. Companies like Siemens and GE use such techniques to optimize their operations and improve asset reliability.</w:t>
       </w:r>
     </w:p>
     <w:p>
       <w:pPr>
         <w:pStyle w:val="Heading3"/>
       </w:pPr>
-      <w:bookmarkStart w:id="23" w:name="robotics"/>
-      <w:r>
-        <w:t xml:space="preserve">Robotics</w:t>
-      </w:r>
-      <w:bookmarkEnd w:id="23"/>
+      <w:bookmarkStart w:id="24" w:name="customer-churn-prediction-in-telecom"/>
+      <w:r>
+        <w:t xml:space="preserve">2.</w:t>
+      </w:r>
+      <w:r>
+        <w:t xml:space="preserve"> </w:t>
+      </w:r>
+      <w:r>
+        <w:rPr>
+          <w:b/>
+        </w:rPr>
+        <w:t xml:space="preserve">Customer Churn Prediction in Telecom</w:t>
+      </w:r>
+      <w:bookmarkEnd w:id="24"/>
     </w:p>
     <w:p>
       <w:pPr>
         <w:pStyle w:val="FirstParagraph"/>
       </w:pPr>
       <w:r>
-        <w:t xml:space="preserve">Robots operate based on Newton’s laws of motion, which guide their movement and interaction with their environment. The first law ensures robots maintain their motion until acted upon by external forces, while the second law helps calculate the torque and force required for precise mechanical movements. The third law is essential for understanding the forces exchanged between a robot and its surroundings. Modern robots, such as those in manufacturing or delivery systems, rely heavily on these principles to perform tasks efficiently and safely.</w:t>
+        <w:t xml:space="preserve">Telecom companies use feature engineering to predict customer churn by transforming usage and billing data. Features such as</w:t>
+      </w:r>
+      <w:r>
+        <w:t xml:space="preserve"> </w:t>
+      </w:r>
+      <w:r>
+        <w:t xml:space="preserve">“</w:t>
+      </w:r>
+      <w:r>
+        <w:t xml:space="preserve">average call duration,</w:t>
+      </w:r>
+      <w:r>
+        <w:t xml:space="preserve">”</w:t>
+      </w:r>
+      <w:r>
+        <w:t xml:space="preserve"> </w:t>
+      </w:r>
+      <w:r>
+        <w:t xml:space="preserve">“</w:t>
+      </w:r>
+      <w:r>
+        <w:t xml:space="preserve">monthly data usage,</w:t>
+      </w:r>
+      <w:r>
+        <w:t xml:space="preserve">”</w:t>
+      </w:r>
+      <w:r>
+        <w:t xml:space="preserve"> </w:t>
+      </w:r>
+      <w:r>
+        <w:t xml:space="preserve">and</w:t>
+      </w:r>
+      <w:r>
+        <w:t xml:space="preserve"> </w:t>
+      </w:r>
+      <w:r>
+        <w:t xml:space="preserve">“</w:t>
+      </w:r>
+      <w:r>
+        <w:t xml:space="preserve">billing cycle consistency</w:t>
+      </w:r>
+      <w:r>
+        <w:t xml:space="preserve">”</w:t>
+      </w:r>
+      <w:r>
+        <w:t xml:space="preserve"> </w:t>
+      </w:r>
+      <w:r>
+        <w:t xml:space="preserve">are engineered to identify patterns indicating potential churn. By applying techniques like normalization and encoding, these features help machine learning models predict churn with higher accuracy, enabling proactive retention strategies.</w:t>
       </w:r>
     </w:p>
     <w:p>
       <w:pPr>
         <w:pStyle w:val="Heading3"/>
       </w:pPr>
-      <w:bookmarkStart w:id="24" w:name="automotive-safety"/>
-      <w:r>
-        <w:t xml:space="preserve">Automotive Safety</w:t>
-      </w:r>
-      <w:bookmarkEnd w:id="24"/>
+      <w:bookmarkStart w:id="25" w:name="fraud-detection-in-banking"/>
+      <w:r>
+        <w:t xml:space="preserve">3.</w:t>
+      </w:r>
+      <w:r>
+        <w:t xml:space="preserve"> </w:t>
+      </w:r>
+      <w:r>
+        <w:rPr>
+          <w:b/>
+        </w:rPr>
+        <w:t xml:space="preserve">Fraud Detection in Banking</w:t>
+      </w:r>
+      <w:bookmarkEnd w:id="25"/>
     </w:p>
     <w:p>
       <w:pPr>
         <w:pStyle w:val="FirstParagraph"/>
       </w:pPr>
       <w:r>
-        <w:t xml:space="preserve">Newton’s laws are integral to automotive safety systems. Seat belts and airbags are designed based on the first law of motion, which states that an object in motion stays in motion unless acted upon by an external force. During a sudden stop or collision, seat belts restrain passengers to prevent harmful movement. Similarly, crumple zones in cars absorb and redirect forces according to Newton’s second law, reducing the impact on occupants. These applications have significantly reduced fatalities and injuries in vehicle accidents.</w:t>
+        <w:t xml:space="preserve">In banking, feature engineering is critical for detecting fraudulent transactions. Raw transaction data is transformed into features such as</w:t>
+      </w:r>
+      <w:r>
+        <w:t xml:space="preserve"> </w:t>
+      </w:r>
+      <w:r>
+        <w:t xml:space="preserve">“</w:t>
+      </w:r>
+      <w:r>
+        <w:t xml:space="preserve">transaction amount deviation from the mean,</w:t>
+      </w:r>
+      <w:r>
+        <w:t xml:space="preserve">”</w:t>
+      </w:r>
+      <w:r>
+        <w:t xml:space="preserve"> </w:t>
+      </w:r>
+      <w:r>
+        <w:t xml:space="preserve">“</w:t>
+      </w:r>
+      <w:r>
+        <w:t xml:space="preserve">frequency of transactions in a day,</w:t>
+      </w:r>
+      <w:r>
+        <w:t xml:space="preserve">”</w:t>
+      </w:r>
+      <w:r>
+        <w:t xml:space="preserve"> </w:t>
+      </w:r>
+      <w:r>
+        <w:t xml:space="preserve">and</w:t>
+      </w:r>
+      <w:r>
+        <w:t xml:space="preserve"> </w:t>
+      </w:r>
+      <w:r>
+        <w:t xml:space="preserve">“</w:t>
+      </w:r>
+      <w:r>
+        <w:t xml:space="preserve">geo-location mismatch.</w:t>
+      </w:r>
+      <w:r>
+        <w:t xml:space="preserve">”</w:t>
+      </w:r>
+      <w:r>
+        <w:t xml:space="preserve"> </w:t>
+      </w:r>
+      <w:r>
+        <w:t xml:space="preserve">These features are fed into machine learning models to identify suspicious patterns and flag fraudulent activities in real time. Companies like PayPal and Stripe rely on such techniques to secure transactions.</w:t>
       </w:r>
     </w:p>
     <w:p>
       <w:pPr>
         <w:pStyle w:val="Heading3"/>
       </w:pPr>
-      <w:bookmarkStart w:id="25" w:name="video-games"/>
-      <w:r>
-        <w:t xml:space="preserve">Video Games</w:t>
-      </w:r>
-      <w:bookmarkEnd w:id="25"/>
+      <w:bookmarkStart w:id="26" w:name="recommendation-systems-in-e-commerce"/>
+      <w:r>
+        <w:t xml:space="preserve">4.</w:t>
+      </w:r>
+      <w:r>
+        <w:t xml:space="preserve"> </w:t>
+      </w:r>
+      <w:r>
+        <w:rPr>
+          <w:b/>
+        </w:rPr>
+        <w:t xml:space="preserve">Recommendation Systems in E-commerce</w:t>
+      </w:r>
+      <w:bookmarkEnd w:id="26"/>
     </w:p>
     <w:p>
       <w:pPr>
         <w:pStyle w:val="FirstParagraph"/>
       </w:pPr>
       <w:r>
-        <w:t xml:space="preserve">Physics engines in video games use Newton’s laws to simulate realistic motion and interactions. The second law is used to calculate acceleration and deceleration of objects, while the third law ensures realistic collision effects. For example, in a racing game, the physics engine applies Newton’s laws to simulate how a car responds to braking, acceleration, and collisions. This creates a lifelike experience for players and enhances the overall gaming quality.</w:t>
+        <w:t xml:space="preserve">Feature engineering is essential for building recommendation systems that suggest products based on user behavior. For example, features like</w:t>
+      </w:r>
+      <w:r>
+        <w:t xml:space="preserve"> </w:t>
+      </w:r>
+      <w:r>
+        <w:t xml:space="preserve">“</w:t>
+      </w:r>
+      <w:r>
+        <w:t xml:space="preserve">purchase frequency,</w:t>
+      </w:r>
+      <w:r>
+        <w:t xml:space="preserve">”</w:t>
+      </w:r>
+      <w:r>
+        <w:t xml:space="preserve"> </w:t>
+      </w:r>
+      <w:r>
+        <w:t xml:space="preserve">“</w:t>
+      </w:r>
+      <w:r>
+        <w:t xml:space="preserve">average rating given by a user,</w:t>
+      </w:r>
+      <w:r>
+        <w:t xml:space="preserve">”</w:t>
+      </w:r>
+      <w:r>
+        <w:t xml:space="preserve"> </w:t>
+      </w:r>
+      <w:r>
+        <w:t xml:space="preserve">and</w:t>
+      </w:r>
+      <w:r>
+        <w:t xml:space="preserve"> </w:t>
+      </w:r>
+      <w:r>
+        <w:t xml:space="preserve">“</w:t>
+      </w:r>
+      <w:r>
+        <w:t xml:space="preserve">time since last purchase</w:t>
+      </w:r>
+      <w:r>
+        <w:t xml:space="preserve">”</w:t>
+      </w:r>
+      <w:r>
+        <w:t xml:space="preserve"> </w:t>
+      </w:r>
+      <w:r>
+        <w:t xml:space="preserve">are engineered from raw data. These features help models understand user preferences and recommend relevant products, enhancing the shopping experience. Companies like Amazon and Netflix leverage these techniques to personalize recommendations.</w:t>
       </w:r>
     </w:p>
     <w:p>
       <w:pPr>
         <w:pStyle w:val="Heading3"/>
       </w:pPr>
-      <w:bookmarkStart w:id="26" w:name="everyday-technology"/>
-      <w:r>
-        <w:t xml:space="preserve">Everyday Technology</w:t>
-      </w:r>
-      <w:bookmarkEnd w:id="26"/>
+      <w:bookmarkStart w:id="27" w:name="healthcare-diagnosis-and-treatment"/>
+      <w:r>
+        <w:t xml:space="preserve">5.</w:t>
+      </w:r>
+      <w:r>
+        <w:t xml:space="preserve"> </w:t>
+      </w:r>
+      <w:r>
+        <w:rPr>
+          <w:b/>
+        </w:rPr>
+        <w:t xml:space="preserve">Healthcare Diagnosis and Treatment</w:t>
+      </w:r>
+      <w:bookmarkEnd w:id="27"/>
     </w:p>
     <w:p>
       <w:pPr>
         <w:pStyle w:val="FirstParagraph"/>
       </w:pPr>
       <w:r>
-        <w:t xml:space="preserve">Newton’s laws are applied in everyday technologies, such as washing machines and drying systems. During the spin cycle, clothes are subjected to motion, but water molecules remain at rest due to inertia (first law). The force exerted by the drum on the clothes (second law) removes water, and the interaction between the clothes and the drum follows the third law. These principles ensure efficient drying and prevent damage to fabrics.</w:t>
+        <w:t xml:space="preserve">In healthcare, feature engineering transforms medical data such as patient records, lab results, and imaging data into features that can be analyzed by machine learning models. For instance, features like</w:t>
+      </w:r>
+      <w:r>
+        <w:t xml:space="preserve"> </w:t>
+      </w:r>
+      <w:r>
+        <w:t xml:space="preserve">“</w:t>
+      </w:r>
+      <w:r>
+        <w:t xml:space="preserve">average blood sugar levels</w:t>
+      </w:r>
+      <w:r>
+        <w:t xml:space="preserve">”</w:t>
+      </w:r>
+      <w:r>
+        <w:t xml:space="preserve"> </w:t>
+      </w:r>
+      <w:r>
+        <w:t xml:space="preserve">or</w:t>
+      </w:r>
+      <w:r>
+        <w:t xml:space="preserve"> </w:t>
+      </w:r>
+      <w:r>
+        <w:t xml:space="preserve">“</w:t>
+      </w:r>
+      <w:r>
+        <w:t xml:space="preserve">tumor size changes over time</w:t>
+      </w:r>
+      <w:r>
+        <w:t xml:space="preserve">”</w:t>
+      </w:r>
+      <w:r>
+        <w:t xml:space="preserve"> </w:t>
+      </w:r>
+      <w:r>
+        <w:t xml:space="preserve">are engineered to aid in disease diagnosis and treatment planning. These features enable models to predict patient outcomes and recommend personalized treatments.</w:t>
+      </w:r>
+    </w:p>
+    <w:p>
+      <w:r>
+        <w:pict>
+          <v:rect style="width:0;height:1.5pt" o:hralign="center" o:hrstd="t" o:hr="t"/>
+        </w:pict>
       </w:r>
     </w:p>
     <w:p>
       <w:pPr>
         <w:pStyle w:val="Heading2"/>
       </w:pPr>
-      <w:bookmarkStart w:id="27" w:name="industry-case-study-spacex"/>
-      <w:r>
-        <w:t xml:space="preserve">Industry Case Study: SpaceX</w:t>
-      </w:r>
-      <w:bookmarkEnd w:id="27"/>
+      <w:bookmarkStart w:id="28" w:name="Xd69a4e79e3ec59f6d998528bb9e59f91decfa1a"/>
+      <w:r>
+        <w:t xml:space="preserve">Industry Case Study: Netflix’s Recommendation System</w:t>
+      </w:r>
+      <w:bookmarkEnd w:id="28"/>
     </w:p>
     <w:p>
       <w:pPr>
         <w:pStyle w:val="FirstParagraph"/>
       </w:pPr>
       <w:r>
-        <w:t xml:space="preserve">SpaceX is a prime example of how Newton’s laws are applied in modern industry. The company uses Newton’s second law to calculate the thrust and acceleration of its rockets. For instance, the Falcon 9 rocket’s thrust-to-weight ratio is optimized based on the relationship F=ma (force equals mass times acceleration). Additionally, Newton’s third law is critical for understanding the reaction forces during propulsion, where expelled gases generate forward thrust. SpaceX’s reliance on these principles has enabled groundbreaking advancements in space exploration, including reusable rockets and precise orbital maneuvers.</w:t>
+        <w:t xml:space="preserve">Netflix’s recommendation system is a prime example of feature engineering in action. The company engineers features such as</w:t>
+      </w:r>
+      <w:r>
+        <w:t xml:space="preserve"> </w:t>
+      </w:r>
+      <w:r>
+        <w:t xml:space="preserve">“</w:t>
+      </w:r>
+      <w:r>
+        <w:t xml:space="preserve">user viewing history,</w:t>
+      </w:r>
+      <w:r>
+        <w:t xml:space="preserve">”</w:t>
+      </w:r>
+      <w:r>
+        <w:t xml:space="preserve"> </w:t>
+      </w:r>
+      <w:r>
+        <w:t xml:space="preserve">“</w:t>
+      </w:r>
+      <w:r>
+        <w:t xml:space="preserve">rating patterns,</w:t>
+      </w:r>
+      <w:r>
+        <w:t xml:space="preserve">”</w:t>
+      </w:r>
+      <w:r>
+        <w:t xml:space="preserve"> </w:t>
+      </w:r>
+      <w:r>
+        <w:t xml:space="preserve">and</w:t>
+      </w:r>
+      <w:r>
+        <w:t xml:space="preserve"> </w:t>
+      </w:r>
+      <w:r>
+        <w:t xml:space="preserve">“</w:t>
+      </w:r>
+      <w:r>
+        <w:t xml:space="preserve">genre preferences</w:t>
+      </w:r>
+      <w:r>
+        <w:t xml:space="preserve">”</w:t>
+      </w:r>
+      <w:r>
+        <w:t xml:space="preserve"> </w:t>
+      </w:r>
+      <w:r>
+        <w:t xml:space="preserve">from raw data. These features are transformed using techniques like matrix factorization and collaborative filtering to create personalized recommendations. For instance, Netflix’s system processes billions of user interactions to engineer features that capture viewer behavior, ensuring that the recommendations are highly relevant and engaging. This approach has significantly improved user retention and satisfaction, making Netflix a leader in the streaming industry.</w:t>
+      </w:r>
+    </w:p>
+    <w:p>
+      <w:r>
+        <w:pict>
+          <v:rect style="width:0;height:1.5pt" o:hralign="center" o:hrstd="t" o:hr="t"/>
+        </w:pict>
       </w:r>
     </w:p>
     <w:p>
       <w:pPr>
         <w:pStyle w:val="Heading2"/>
       </w:pPr>
-      <w:bookmarkStart w:id="28" w:name="additional-resources"/>
+      <w:bookmarkStart w:id="29" w:name="additional-resources"/>
       <w:r>
         <w:t xml:space="preserve">Additional Resources</w:t>
       </w:r>
-      <w:bookmarkEnd w:id="28"/>
+      <w:bookmarkEnd w:id="29"/>
     </w:p>
     <w:p>
       <w:pPr>
@@ -156,12 +496,12 @@
         </w:numPr>
         <w:pStyle w:val="Compact"/>
       </w:pPr>
-      <w:hyperlink r:id="rId29">
+      <w:hyperlink r:id="rId30">
         <w:r>
           <w:rPr>
             <w:rStyle w:val="Hyperlink"/>
           </w:rPr>
-          <w:t xml:space="preserve">Newton’s Laws of Motion - Britannica</w:t>
+          <w:t xml:space="preserve">Feature Engineering Techniques</w:t>
         </w:r>
       </w:hyperlink>
       <w:r>
@@ -176,12 +516,12 @@
         </w:numPr>
         <w:pStyle w:val="Compact"/>
       </w:pPr>
-      <w:hyperlink r:id="rId30">
+      <w:hyperlink r:id="rId31">
         <w:r>
           <w:rPr>
             <w:rStyle w:val="Hyperlink"/>
           </w:rPr>
-          <w:t xml:space="preserve">Physics.org - Laws of Motion</w:t>
+          <w:t xml:space="preserve">The Importance of Feature Engineering</w:t>
         </w:r>
       </w:hyperlink>
       <w:r>
@@ -196,12 +536,12 @@
         </w:numPr>
         <w:pStyle w:val="Compact"/>
       </w:pPr>
-      <w:hyperlink r:id="rId31">
+      <w:hyperlink r:id="rId32">
         <w:r>
           <w:rPr>
             <w:rStyle w:val="Hyperlink"/>
           </w:rPr>
-          <w:t xml:space="preserve">Laws of Motion in Aerospace - Discover Engineering</w:t>
+          <w:t xml:space="preserve">Automated Feature Engineering</w:t>
         </w:r>
       </w:hyperlink>
       <w:r>
@@ -216,14 +556,29 @@
         </w:numPr>
         <w:pStyle w:val="Compact"/>
       </w:pPr>
-      <w:hyperlink r:id="rId32">
+      <w:hyperlink r:id="rId33">
         <w:r>
           <w:rPr>
             <w:rStyle w:val="Hyperlink"/>
           </w:rPr>
-          <w:t xml:space="preserve">Robotics and Newton’s Laws - Ian McEachern</w:t>
+          <w:t xml:space="preserve">Feature Engineering in Healthcare</w:t>
         </w:r>
       </w:hyperlink>
+    </w:p>
+    <w:p>
+      <w:r>
+        <w:pict>
+          <v:rect style="width:0;height:1.5pt" o:hralign="center" o:hrstd="t" o:hr="t"/>
+        </w:pict>
+      </w:r>
+    </w:p>
+    <w:p>
+      <w:pPr>
+        <w:pStyle w:val="FirstParagraph"/>
+      </w:pPr>
+      <w:r>
+        <w:t xml:space="preserve">This report highlights the importance of feature engineering and its applications across industries, emphasizing its role in transforming raw data into meaningful features for predictive modeling and machine learning.</w:t>
+      </w:r>
     </w:p>
     <w:sectPr/>
   </w:body>

</xml_diff>

<commit_message>
updated prompt for highlighting important sentences/keyword
</commit_message>
<xml_diff>
--- a/src/output.docx
+++ b/src/output.docx
@@ -6,159 +6,500 @@
       <w:pPr>
         <w:pStyle w:val="Heading1"/>
       </w:pPr>
-      <w:bookmarkStart w:id="20" w:name="X2fe107d33837084c4e050931c6dfd1d95de8f09"/>
-      <w:r>
-        <w:t xml:space="preserve">Feature Engineering and Transformation Techniques: A Comprehensive Report</w:t>
+      <w:bookmarkStart w:id="20" w:name="introduction"/>
+      <w:r>
+        <w:t xml:space="preserve">Introduction</w:t>
       </w:r>
       <w:bookmarkEnd w:id="20"/>
     </w:p>
     <w:p>
       <w:pPr>
+        <w:pStyle w:val="FirstParagraph"/>
+      </w:pPr>
+      <w:r>
+        <w:t xml:space="preserve">Molecular biology is the scientific study of biological phenomena at the molecular level, focusing on the structure, function, and interactions of biological molecules such as DNA, RNA, and proteins. It is a multidisciplinary field that has revolutionized our understanding of life, disease, and the natural world. By exploring the molecular mechanisms underlying biological processes, molecular biology has opened doors to groundbreaking advancements in medicine, agriculture, environmental science, and more. This report highlights the</w:t>
+      </w:r>
+      <w:r>
+        <w:t xml:space="preserve"> </w:t>
+      </w:r>
+      <w:r>
+        <w:rPr>
+          <w:b/>
+        </w:rPr>
+        <w:t xml:space="preserve">real-world applications</w:t>
+      </w:r>
+      <w:r>
+        <w:t xml:space="preserve">,</w:t>
+      </w:r>
+      <w:r>
+        <w:t xml:space="preserve"> </w:t>
+      </w:r>
+      <w:r>
+        <w:rPr>
+          <w:b/>
+        </w:rPr>
+        <w:t xml:space="preserve">industry case studies</w:t>
+      </w:r>
+      <w:r>
+        <w:t xml:space="preserve">, and</w:t>
+      </w:r>
+      <w:r>
+        <w:t xml:space="preserve"> </w:t>
+      </w:r>
+      <w:r>
+        <w:rPr>
+          <w:b/>
+        </w:rPr>
+        <w:t xml:space="preserve">additional resources</w:t>
+      </w:r>
+      <w:r>
+        <w:t xml:space="preserve"> </w:t>
+      </w:r>
+      <w:r>
+        <w:t xml:space="preserve">related to molecular biology.</w:t>
+      </w:r>
+    </w:p>
+    <w:p>
+      <w:pPr>
         <w:pStyle w:val="Heading2"/>
       </w:pPr>
-      <w:bookmarkStart w:id="21" w:name="introduction"/>
-      <w:r>
-        <w:t xml:space="preserve">Introduction</w:t>
+      <w:bookmarkStart w:id="21" w:name="Xdb82d0b26559817de6d12be9459d64acee5ec63"/>
+      <w:r>
+        <w:t xml:space="preserve">Real-world applications of molecular biology</w:t>
       </w:r>
       <w:bookmarkEnd w:id="21"/>
     </w:p>
     <w:p>
       <w:pPr>
+        <w:pStyle w:val="Heading3"/>
+      </w:pPr>
+      <w:bookmarkStart w:id="22" w:name="medical-applications"/>
+      <w:r>
+        <w:rPr>
+          <w:b/>
+        </w:rPr>
+        <w:t xml:space="preserve">Medical Applications</w:t>
+      </w:r>
+      <w:bookmarkEnd w:id="22"/>
+    </w:p>
+    <w:p>
+      <w:pPr>
         <w:pStyle w:val="FirstParagraph"/>
       </w:pPr>
       <w:r>
-        <w:t xml:space="preserve">Feature engineering is the process of selecting, extracting, and transforming raw data into meaningful features to improve the performance of machine learning models. It involves creating new features or modifying existing ones to make the data suitable for modeling. This process is crucial as machine learning algorithms rely heavily on the quality and relevance of the input features. Feature engineering enhances model accuracy, identifies patterns, and ensures that the data is in a format that algorithms can process effectively.</w:t>
-      </w:r>
-    </w:p>
-    <w:p>
-      <w:r>
-        <w:pict>
-          <v:rect style="width:0;height:1.5pt" o:hralign="center" o:hrstd="t" o:hr="t"/>
-        </w:pict>
+        <w:t xml:space="preserve">Molecular biology has transformed medicine by enabling the diagnosis, treatment, and prevention of diseases at the molecular level. Techniques such as</w:t>
+      </w:r>
+      <w:r>
+        <w:t xml:space="preserve"> </w:t>
+      </w:r>
+      <w:r>
+        <w:rPr>
+          <w:b/>
+        </w:rPr>
+        <w:t xml:space="preserve">genetic testing</w:t>
+      </w:r>
+      <w:r>
+        <w:t xml:space="preserve">,</w:t>
+      </w:r>
+      <w:r>
+        <w:t xml:space="preserve"> </w:t>
+      </w:r>
+      <w:r>
+        <w:rPr>
+          <w:b/>
+        </w:rPr>
+        <w:t xml:space="preserve">DNA sequencing</w:t>
+      </w:r>
+      <w:r>
+        <w:t xml:space="preserve">, and</w:t>
+      </w:r>
+      <w:r>
+        <w:t xml:space="preserve"> </w:t>
+      </w:r>
+      <w:r>
+        <w:rPr>
+          <w:b/>
+        </w:rPr>
+        <w:t xml:space="preserve">CRISPR-Cas9 gene editing</w:t>
+      </w:r>
+      <w:r>
+        <w:t xml:space="preserve"> </w:t>
+      </w:r>
+      <w:r>
+        <w:t xml:space="preserve">have revolutionized personalized medicine. For instance, genetic testing allows early detection of hereditary diseases, while CRISPR enables precise modifications to treat genetic disorders. Additionally, molecular biology has facilitated the development of targeted therapies and vaccines, such as mRNA vaccines for COVID-19.</w:t>
+      </w:r>
+    </w:p>
+    <w:p>
+      <w:pPr>
+        <w:pStyle w:val="Heading3"/>
+      </w:pPr>
+      <w:bookmarkStart w:id="23" w:name="agricultural-applications"/>
+      <w:r>
+        <w:rPr>
+          <w:b/>
+        </w:rPr>
+        <w:t xml:space="preserve">Agricultural Applications</w:t>
+      </w:r>
+      <w:bookmarkEnd w:id="23"/>
+    </w:p>
+    <w:p>
+      <w:pPr>
+        <w:pStyle w:val="FirstParagraph"/>
+      </w:pPr>
+      <w:r>
+        <w:t xml:space="preserve">In agriculture, molecular biology has improved crop yields and food security.</w:t>
+      </w:r>
+      <w:r>
+        <w:t xml:space="preserve"> </w:t>
+      </w:r>
+      <w:r>
+        <w:rPr>
+          <w:b/>
+        </w:rPr>
+        <w:t xml:space="preserve">Genetic engineering</w:t>
+      </w:r>
+      <w:r>
+        <w:t xml:space="preserve"> </w:t>
+      </w:r>
+      <w:r>
+        <w:t xml:space="preserve">has enabled the creation of pest-resistant and climate-resilient crops. For example,</w:t>
+      </w:r>
+      <w:r>
+        <w:t xml:space="preserve"> </w:t>
+      </w:r>
+      <w:r>
+        <w:rPr>
+          <w:b/>
+        </w:rPr>
+        <w:t xml:space="preserve">Bt corn</w:t>
+      </w:r>
+      <w:r>
+        <w:t xml:space="preserve"> </w:t>
+      </w:r>
+      <w:r>
+        <w:t xml:space="preserve">and</w:t>
+      </w:r>
+      <w:r>
+        <w:t xml:space="preserve"> </w:t>
+      </w:r>
+      <w:r>
+        <w:rPr>
+          <w:b/>
+        </w:rPr>
+        <w:t xml:space="preserve">Golden Rice are examples of crops engineered to enhance productivity and nutritional value. Molecular techniques like</w:t>
+      </w:r>
+      <w:r>
+        <w:rPr>
+          <w:b/>
+        </w:rPr>
+        <w:t xml:space="preserve"> </w:t>
+      </w:r>
+      <w:r>
+        <w:t xml:space="preserve">DNA marker-assisted breeding** have also streamlined the breeding process, reducing the time and resources required to develop high-quality crops.</w:t>
+      </w:r>
+    </w:p>
+    <w:p>
+      <w:pPr>
+        <w:pStyle w:val="Heading3"/>
+      </w:pPr>
+      <w:bookmarkStart w:id="24" w:name="environmental-applications"/>
+      <w:r>
+        <w:rPr>
+          <w:b/>
+        </w:rPr>
+        <w:t xml:space="preserve">Environmental Applications</w:t>
+      </w:r>
+      <w:bookmarkEnd w:id="24"/>
+    </w:p>
+    <w:p>
+      <w:pPr>
+        <w:pStyle w:val="FirstParagraph"/>
+      </w:pPr>
+      <w:r>
+        <w:t xml:space="preserve">Molecular biology plays a crucial role in environmental conservation and pollution control.</w:t>
+      </w:r>
+      <w:r>
+        <w:t xml:space="preserve"> </w:t>
+      </w:r>
+      <w:r>
+        <w:rPr>
+          <w:b/>
+        </w:rPr>
+        <w:t xml:space="preserve">Genetically engineered microorganisms</w:t>
+      </w:r>
+      <w:r>
+        <w:t xml:space="preserve"> </w:t>
+      </w:r>
+      <w:r>
+        <w:t xml:space="preserve">are used to clean up pollutants like oil spills and toxic chemicals. Molecular techniques also help monitor water and soil quality by detecting harmful pathogens or contaminants. Additionally, advancements in</w:t>
+      </w:r>
+      <w:r>
+        <w:t xml:space="preserve"> </w:t>
+      </w:r>
+      <w:r>
+        <w:rPr>
+          <w:b/>
+        </w:rPr>
+        <w:t xml:space="preserve">bioremediation</w:t>
+      </w:r>
+      <w:r>
+        <w:t xml:space="preserve"> </w:t>
+      </w:r>
+      <w:r>
+        <w:t xml:space="preserve">have enabled the use of microbes to restore ecosystems damaged by industrial activities.</w:t>
+      </w:r>
+    </w:p>
+    <w:p>
+      <w:pPr>
+        <w:pStyle w:val="Heading3"/>
+      </w:pPr>
+      <w:bookmarkStart w:id="25" w:name="pharmaceutical-applications"/>
+      <w:r>
+        <w:rPr>
+          <w:b/>
+        </w:rPr>
+        <w:t xml:space="preserve">Pharmaceutical Applications</w:t>
+      </w:r>
+      <w:bookmarkEnd w:id="25"/>
+    </w:p>
+    <w:p>
+      <w:pPr>
+        <w:pStyle w:val="FirstParagraph"/>
+      </w:pPr>
+      <w:r>
+        <w:t xml:space="preserve">The pharmaceutical industry relies heavily on molecular biology for drug discovery and drug development.</w:t>
+      </w:r>
+      <w:r>
+        <w:t xml:space="preserve"> </w:t>
+      </w:r>
+      <w:r>
+        <w:rPr>
+          <w:b/>
+        </w:rPr>
+        <w:t xml:space="preserve">Synthetic biology</w:t>
+      </w:r>
+      <w:r>
+        <w:t xml:space="preserve"> </w:t>
+      </w:r>
+      <w:r>
+        <w:t xml:space="preserve">and</w:t>
+      </w:r>
+      <w:r>
+        <w:t xml:space="preserve"> </w:t>
+      </w:r>
+      <w:r>
+        <w:rPr>
+          <w:b/>
+        </w:rPr>
+        <w:t xml:space="preserve">precision medicine</w:t>
+      </w:r>
+      <w:r>
+        <w:t xml:space="preserve"> </w:t>
+      </w:r>
+      <w:r>
+        <w:t xml:space="preserve">are key areas where molecular biology has made significant contributions. For instance,</w:t>
+      </w:r>
+      <w:r>
+        <w:t xml:space="preserve"> </w:t>
+      </w:r>
+      <w:r>
+        <w:rPr>
+          <w:b/>
+        </w:rPr>
+        <w:t xml:space="preserve">anticancer drugs</w:t>
+      </w:r>
+      <w:r>
+        <w:t xml:space="preserve"> </w:t>
+      </w:r>
+      <w:r>
+        <w:t xml:space="preserve">and</w:t>
+      </w:r>
+      <w:r>
+        <w:t xml:space="preserve"> </w:t>
+      </w:r>
+      <w:r>
+        <w:rPr>
+          <w:b/>
+        </w:rPr>
+        <w:t xml:space="preserve">antiviral medications</w:t>
+      </w:r>
+      <w:r>
+        <w:t xml:space="preserve"> </w:t>
+      </w:r>
+      <w:r>
+        <w:t xml:space="preserve">are often developed using molecular biology techniques. The use of</w:t>
+      </w:r>
+      <w:r>
+        <w:t xml:space="preserve"> </w:t>
+      </w:r>
+      <w:r>
+        <w:rPr>
+          <w:b/>
+        </w:rPr>
+        <w:t xml:space="preserve">AI and machine learning</w:t>
+      </w:r>
+      <w:r>
+        <w:t xml:space="preserve"> </w:t>
+      </w:r>
+      <w:r>
+        <w:t xml:space="preserve">in drug discovery has further accelerated the identification of potential compounds, reducing the time and cost of bringing new drugs to market.</w:t>
+      </w:r>
+    </w:p>
+    <w:p>
+      <w:pPr>
+        <w:pStyle w:val="Heading3"/>
+      </w:pPr>
+      <w:bookmarkStart w:id="26" w:name="forensic-applications"/>
+      <w:r>
+        <w:rPr>
+          <w:b/>
+        </w:rPr>
+        <w:t xml:space="preserve">Forensic Applications</w:t>
+      </w:r>
+      <w:bookmarkEnd w:id="26"/>
+    </w:p>
+    <w:p>
+      <w:pPr>
+        <w:pStyle w:val="FirstParagraph"/>
+      </w:pPr>
+      <w:r>
+        <w:t xml:space="preserve">Molecular biology has become a cornerstone of forensic science, particularly in</w:t>
+      </w:r>
+      <w:r>
+        <w:t xml:space="preserve"> </w:t>
+      </w:r>
+      <w:r>
+        <w:rPr>
+          <w:b/>
+        </w:rPr>
+        <w:t xml:space="preserve">DNA analysis</w:t>
+      </w:r>
+      <w:r>
+        <w:t xml:space="preserve"> </w:t>
+      </w:r>
+      <w:r>
+        <w:t xml:space="preserve">and</w:t>
+      </w:r>
+      <w:r>
+        <w:t xml:space="preserve"> </w:t>
+      </w:r>
+      <w:r>
+        <w:rPr>
+          <w:b/>
+        </w:rPr>
+        <w:t xml:space="preserve">criminal investigations</w:t>
+      </w:r>
+      <w:r>
+        <w:t xml:space="preserve">. Techniques such as</w:t>
+      </w:r>
+      <w:r>
+        <w:t xml:space="preserve"> </w:t>
+      </w:r>
+      <w:r>
+        <w:rPr>
+          <w:b/>
+        </w:rPr>
+        <w:t xml:space="preserve">PCR (Polymerase Chain Reaction)</w:t>
+      </w:r>
+      <w:r>
+        <w:t xml:space="preserve"> </w:t>
+      </w:r>
+      <w:r>
+        <w:t xml:space="preserve">and</w:t>
+      </w:r>
+      <w:r>
+        <w:t xml:space="preserve"> </w:t>
+      </w:r>
+      <w:r>
+        <w:rPr>
+          <w:b/>
+        </w:rPr>
+        <w:t xml:space="preserve">DNA profiling</w:t>
+      </w:r>
+      <w:r>
+        <w:t xml:space="preserve"> </w:t>
+      </w:r>
+      <w:r>
+        <w:t xml:space="preserve">allow forensic scientists to identify individuals from even tiny or degraded DNA samples. This has been instrumental in solving crimes and exonerating wrongly accused individuals. Additionally, molecular biology is used in</w:t>
+      </w:r>
+      <w:r>
+        <w:t xml:space="preserve"> </w:t>
+      </w:r>
+      <w:r>
+        <w:rPr>
+          <w:b/>
+        </w:rPr>
+        <w:t xml:space="preserve">paternity testing</w:t>
+      </w:r>
+      <w:r>
+        <w:t xml:space="preserve"> </w:t>
+      </w:r>
+      <w:r>
+        <w:t xml:space="preserve">and</w:t>
+      </w:r>
+      <w:r>
+        <w:t xml:space="preserve"> </w:t>
+      </w:r>
+      <w:r>
+        <w:rPr>
+          <w:b/>
+        </w:rPr>
+        <w:t xml:space="preserve">missing person cases</w:t>
+      </w:r>
+      <w:r>
+        <w:t xml:space="preserve">, providing critical evidence for legal proceedings.</w:t>
       </w:r>
     </w:p>
     <w:p>
       <w:pPr>
         <w:pStyle w:val="Heading2"/>
       </w:pPr>
-      <w:bookmarkStart w:id="22" w:name="Xf6a30db85ea3597ade9d01ab4e41f3d72b06601"/>
-      <w:r>
-        <w:t xml:space="preserve">Real-World Applications of Feature Engineering</w:t>
-      </w:r>
-      <w:bookmarkEnd w:id="22"/>
+      <w:bookmarkStart w:id="27" w:name="industry-case-study-with-company"/>
+      <w:r>
+        <w:t xml:space="preserve">Industry case study with company</w:t>
+      </w:r>
+      <w:bookmarkEnd w:id="27"/>
     </w:p>
     <w:p>
       <w:pPr>
         <w:pStyle w:val="Heading3"/>
       </w:pPr>
-      <w:bookmarkStart w:id="23" w:name="predictive-maintenance-in-manufacturing"/>
-      <w:r>
-        <w:t xml:space="preserve">1.</w:t>
-      </w:r>
-      <w:r>
-        <w:t xml:space="preserve"> </w:t>
-      </w:r>
-      <w:r>
-        <w:rPr>
-          <w:b/>
-        </w:rPr>
-        <w:t xml:space="preserve">Predictive Maintenance in Manufacturing</w:t>
-      </w:r>
-      <w:bookmarkEnd w:id="23"/>
+      <w:bookmarkStart w:id="28" w:name="monsanto-and-genetically-modified-crops"/>
+      <w:r>
+        <w:rPr>
+          <w:b/>
+        </w:rPr>
+        <w:t xml:space="preserve">Monsanto and Genetically Modified Crops</w:t>
+      </w:r>
+      <w:bookmarkEnd w:id="28"/>
     </w:p>
     <w:p>
       <w:pPr>
         <w:pStyle w:val="FirstParagraph"/>
       </w:pPr>
       <w:r>
-        <w:t xml:space="preserve">Feature engineering plays a vital role in predictive maintenance by transforming sensor data from industrial equipment into actionable insights. For example, vibration, temperature, and pressure sensors generate raw data that can be processed to create features like</w:t>
-      </w:r>
-      <w:r>
-        <w:t xml:space="preserve"> </w:t>
-      </w:r>
-      <w:r>
-        <w:t xml:space="preserve">“</w:t>
-      </w:r>
-      <w:r>
-        <w:t xml:space="preserve">average vibration over time</w:t>
-      </w:r>
-      <w:r>
-        <w:t xml:space="preserve">”</w:t>
-      </w:r>
-      <w:r>
-        <w:t xml:space="preserve"> </w:t>
-      </w:r>
-      <w:r>
-        <w:t xml:space="preserve">or</w:t>
-      </w:r>
-      <w:r>
-        <w:t xml:space="preserve"> </w:t>
-      </w:r>
-      <w:r>
-        <w:t xml:space="preserve">“</w:t>
-      </w:r>
-      <w:r>
-        <w:t xml:space="preserve">maximum temperature deviation.</w:t>
-      </w:r>
-      <w:r>
-        <w:t xml:space="preserve">”</w:t>
-      </w:r>
-      <w:r>
-        <w:t xml:space="preserve"> </w:t>
-      </w:r>
-      <w:r>
-        <w:t xml:space="preserve">These features help predictive models forecast equipment failures, reducing downtime and maintenance costs. Companies like Siemens and GE use such techniques to optimize their operations and improve asset reliability.</w:t>
-      </w:r>
-    </w:p>
-    <w:p>
-      <w:pPr>
-        <w:pStyle w:val="Heading3"/>
-      </w:pPr>
-      <w:bookmarkStart w:id="24" w:name="customer-churn-prediction-in-telecom"/>
-      <w:r>
-        <w:t xml:space="preserve">2.</w:t>
-      </w:r>
-      <w:r>
-        <w:t xml:space="preserve"> </w:t>
-      </w:r>
-      <w:r>
-        <w:rPr>
-          <w:b/>
-        </w:rPr>
-        <w:t xml:space="preserve">Customer Churn Prediction in Telecom</w:t>
-      </w:r>
-      <w:bookmarkEnd w:id="24"/>
-    </w:p>
-    <w:p>
-      <w:pPr>
-        <w:pStyle w:val="FirstParagraph"/>
-      </w:pPr>
-      <w:r>
-        <w:t xml:space="preserve">Telecom companies use feature engineering to predict customer churn by transforming usage and billing data. Features such as</w:t>
-      </w:r>
-      <w:r>
-        <w:t xml:space="preserve"> </w:t>
-      </w:r>
-      <w:r>
-        <w:t xml:space="preserve">“</w:t>
-      </w:r>
-      <w:r>
-        <w:t xml:space="preserve">average call duration,</w:t>
-      </w:r>
-      <w:r>
-        <w:t xml:space="preserve">”</w:t>
-      </w:r>
-      <w:r>
-        <w:t xml:space="preserve"> </w:t>
-      </w:r>
-      <w:r>
-        <w:t xml:space="preserve">“</w:t>
-      </w:r>
-      <w:r>
-        <w:t xml:space="preserve">monthly data usage,</w:t>
-      </w:r>
-      <w:r>
-        <w:t xml:space="preserve">”</w:t>
+        <w:t xml:space="preserve">Monsanto, now part of Bayer, is a prime example of how molecular biology has transformed the agricultural industry. The company pioneered the development of</w:t>
+      </w:r>
+      <w:r>
+        <w:t xml:space="preserve"> </w:t>
+      </w:r>
+      <w:r>
+        <w:rPr>
+          <w:b/>
+        </w:rPr>
+        <w:t xml:space="preserve">genetically modified organisms (GMOs)</w:t>
+      </w:r>
+      <w:r>
+        <w:t xml:space="preserve">, such as</w:t>
+      </w:r>
+      <w:r>
+        <w:t xml:space="preserve"> </w:t>
+      </w:r>
+      <w:r>
+        <w:rPr>
+          <w:b/>
+        </w:rPr>
+        <w:t xml:space="preserve">Bt corn</w:t>
       </w:r>
       <w:r>
         <w:t xml:space="preserve"> </w:t>
@@ -170,321 +511,22 @@
         <w:t xml:space="preserve"> </w:t>
       </w:r>
       <w:r>
-        <w:t xml:space="preserve">“</w:t>
-      </w:r>
-      <w:r>
-        <w:t xml:space="preserve">billing cycle consistency</w:t>
-      </w:r>
-      <w:r>
-        <w:t xml:space="preserve">”</w:t>
-      </w:r>
-      <w:r>
-        <w:t xml:space="preserve"> </w:t>
-      </w:r>
-      <w:r>
-        <w:t xml:space="preserve">are engineered to identify patterns indicating potential churn. By applying techniques like normalization and encoding, these features help machine learning models predict churn with higher accuracy, enabling proactive retention strategies.</w:t>
-      </w:r>
-    </w:p>
-    <w:p>
-      <w:pPr>
-        <w:pStyle w:val="Heading3"/>
-      </w:pPr>
-      <w:bookmarkStart w:id="25" w:name="fraud-detection-in-banking"/>
-      <w:r>
-        <w:t xml:space="preserve">3.</w:t>
-      </w:r>
-      <w:r>
-        <w:t xml:space="preserve"> </w:t>
-      </w:r>
-      <w:r>
-        <w:rPr>
-          <w:b/>
-        </w:rPr>
-        <w:t xml:space="preserve">Fraud Detection in Banking</w:t>
-      </w:r>
-      <w:bookmarkEnd w:id="25"/>
-    </w:p>
-    <w:p>
-      <w:pPr>
-        <w:pStyle w:val="FirstParagraph"/>
-      </w:pPr>
-      <w:r>
-        <w:t xml:space="preserve">In banking, feature engineering is critical for detecting fraudulent transactions. Raw transaction data is transformed into features such as</w:t>
-      </w:r>
-      <w:r>
-        <w:t xml:space="preserve"> </w:t>
-      </w:r>
-      <w:r>
-        <w:t xml:space="preserve">“</w:t>
-      </w:r>
-      <w:r>
-        <w:t xml:space="preserve">transaction amount deviation from the mean,</w:t>
-      </w:r>
-      <w:r>
-        <w:t xml:space="preserve">”</w:t>
-      </w:r>
-      <w:r>
-        <w:t xml:space="preserve"> </w:t>
-      </w:r>
-      <w:r>
-        <w:t xml:space="preserve">“</w:t>
-      </w:r>
-      <w:r>
-        <w:t xml:space="preserve">frequency of transactions in a day,</w:t>
-      </w:r>
-      <w:r>
-        <w:t xml:space="preserve">”</w:t>
-      </w:r>
-      <w:r>
-        <w:t xml:space="preserve"> </w:t>
-      </w:r>
-      <w:r>
-        <w:t xml:space="preserve">and</w:t>
-      </w:r>
-      <w:r>
-        <w:t xml:space="preserve"> </w:t>
-      </w:r>
-      <w:r>
-        <w:t xml:space="preserve">“</w:t>
-      </w:r>
-      <w:r>
-        <w:t xml:space="preserve">geo-location mismatch.</w:t>
-      </w:r>
-      <w:r>
-        <w:t xml:space="preserve">”</w:t>
-      </w:r>
-      <w:r>
-        <w:t xml:space="preserve"> </w:t>
-      </w:r>
-      <w:r>
-        <w:t xml:space="preserve">These features are fed into machine learning models to identify suspicious patterns and flag fraudulent activities in real time. Companies like PayPal and Stripe rely on such techniques to secure transactions.</w:t>
-      </w:r>
-    </w:p>
-    <w:p>
-      <w:pPr>
-        <w:pStyle w:val="Heading3"/>
-      </w:pPr>
-      <w:bookmarkStart w:id="26" w:name="recommendation-systems-in-e-commerce"/>
-      <w:r>
-        <w:t xml:space="preserve">4.</w:t>
-      </w:r>
-      <w:r>
-        <w:t xml:space="preserve"> </w:t>
-      </w:r>
-      <w:r>
-        <w:rPr>
-          <w:b/>
-        </w:rPr>
-        <w:t xml:space="preserve">Recommendation Systems in E-commerce</w:t>
-      </w:r>
-      <w:bookmarkEnd w:id="26"/>
-    </w:p>
-    <w:p>
-      <w:pPr>
-        <w:pStyle w:val="FirstParagraph"/>
-      </w:pPr>
-      <w:r>
-        <w:t xml:space="preserve">Feature engineering is essential for building recommendation systems that suggest products based on user behavior. For example, features like</w:t>
-      </w:r>
-      <w:r>
-        <w:t xml:space="preserve"> </w:t>
-      </w:r>
-      <w:r>
-        <w:t xml:space="preserve">“</w:t>
-      </w:r>
-      <w:r>
-        <w:t xml:space="preserve">purchase frequency,</w:t>
-      </w:r>
-      <w:r>
-        <w:t xml:space="preserve">”</w:t>
-      </w:r>
-      <w:r>
-        <w:t xml:space="preserve"> </w:t>
-      </w:r>
-      <w:r>
-        <w:t xml:space="preserve">“</w:t>
-      </w:r>
-      <w:r>
-        <w:t xml:space="preserve">average rating given by a user,</w:t>
-      </w:r>
-      <w:r>
-        <w:t xml:space="preserve">”</w:t>
-      </w:r>
-      <w:r>
-        <w:t xml:space="preserve"> </w:t>
-      </w:r>
-      <w:r>
-        <w:t xml:space="preserve">and</w:t>
-      </w:r>
-      <w:r>
-        <w:t xml:space="preserve"> </w:t>
-      </w:r>
-      <w:r>
-        <w:t xml:space="preserve">“</w:t>
-      </w:r>
-      <w:r>
-        <w:t xml:space="preserve">time since last purchase</w:t>
-      </w:r>
-      <w:r>
-        <w:t xml:space="preserve">”</w:t>
-      </w:r>
-      <w:r>
-        <w:t xml:space="preserve"> </w:t>
-      </w:r>
-      <w:r>
-        <w:t xml:space="preserve">are engineered from raw data. These features help models understand user preferences and recommend relevant products, enhancing the shopping experience. Companies like Amazon and Netflix leverage these techniques to personalize recommendations.</w:t>
-      </w:r>
-    </w:p>
-    <w:p>
-      <w:pPr>
-        <w:pStyle w:val="Heading3"/>
-      </w:pPr>
-      <w:bookmarkStart w:id="27" w:name="healthcare-diagnosis-and-treatment"/>
-      <w:r>
-        <w:t xml:space="preserve">5.</w:t>
-      </w:r>
-      <w:r>
-        <w:t xml:space="preserve"> </w:t>
-      </w:r>
-      <w:r>
-        <w:rPr>
-          <w:b/>
-        </w:rPr>
-        <w:t xml:space="preserve">Healthcare Diagnosis and Treatment</w:t>
-      </w:r>
-      <w:bookmarkEnd w:id="27"/>
-    </w:p>
-    <w:p>
-      <w:pPr>
-        <w:pStyle w:val="FirstParagraph"/>
-      </w:pPr>
-      <w:r>
-        <w:t xml:space="preserve">In healthcare, feature engineering transforms medical data such as patient records, lab results, and imaging data into features that can be analyzed by machine learning models. For instance, features like</w:t>
-      </w:r>
-      <w:r>
-        <w:t xml:space="preserve"> </w:t>
-      </w:r>
-      <w:r>
-        <w:t xml:space="preserve">“</w:t>
-      </w:r>
-      <w:r>
-        <w:t xml:space="preserve">average blood sugar levels</w:t>
-      </w:r>
-      <w:r>
-        <w:t xml:space="preserve">”</w:t>
-      </w:r>
-      <w:r>
-        <w:t xml:space="preserve"> </w:t>
-      </w:r>
-      <w:r>
-        <w:t xml:space="preserve">or</w:t>
-      </w:r>
-      <w:r>
-        <w:t xml:space="preserve"> </w:t>
-      </w:r>
-      <w:r>
-        <w:t xml:space="preserve">“</w:t>
-      </w:r>
-      <w:r>
-        <w:t xml:space="preserve">tumor size changes over time</w:t>
-      </w:r>
-      <w:r>
-        <w:t xml:space="preserve">”</w:t>
-      </w:r>
-      <w:r>
-        <w:t xml:space="preserve"> </w:t>
-      </w:r>
-      <w:r>
-        <w:t xml:space="preserve">are engineered to aid in disease diagnosis and treatment planning. These features enable models to predict patient outcomes and recommend personalized treatments.</w:t>
-      </w:r>
-    </w:p>
-    <w:p>
-      <w:r>
-        <w:pict>
-          <v:rect style="width:0;height:1.5pt" o:hralign="center" o:hrstd="t" o:hr="t"/>
-        </w:pict>
+        <w:rPr>
+          <w:b/>
+        </w:rPr>
+        <w:t xml:space="preserve">Roundup Ready soybeans</w:t>
+      </w:r>
+      <w:r>
+        <w:t xml:space="preserve">. These crops are engineered to resist pests and herbicides, significantly reducing pesticide use and increasing crop yields. Monsanto’s use of molecular biology techniques has had a profound impact on global agriculture, making it a leader in the field of agricultural biotechnology.</w:t>
       </w:r>
     </w:p>
     <w:p>
       <w:pPr>
         <w:pStyle w:val="Heading2"/>
       </w:pPr>
-      <w:bookmarkStart w:id="28" w:name="Xd69a4e79e3ec59f6d998528bb9e59f91decfa1a"/>
-      <w:r>
-        <w:t xml:space="preserve">Industry Case Study: Netflix’s Recommendation System</w:t>
-      </w:r>
-      <w:bookmarkEnd w:id="28"/>
-    </w:p>
-    <w:p>
-      <w:pPr>
-        <w:pStyle w:val="FirstParagraph"/>
-      </w:pPr>
-      <w:r>
-        <w:t xml:space="preserve">Netflix’s recommendation system is a prime example of feature engineering in action. The company engineers features such as</w:t>
-      </w:r>
-      <w:r>
-        <w:t xml:space="preserve"> </w:t>
-      </w:r>
-      <w:r>
-        <w:t xml:space="preserve">“</w:t>
-      </w:r>
-      <w:r>
-        <w:t xml:space="preserve">user viewing history,</w:t>
-      </w:r>
-      <w:r>
-        <w:t xml:space="preserve">”</w:t>
-      </w:r>
-      <w:r>
-        <w:t xml:space="preserve"> </w:t>
-      </w:r>
-      <w:r>
-        <w:t xml:space="preserve">“</w:t>
-      </w:r>
-      <w:r>
-        <w:t xml:space="preserve">rating patterns,</w:t>
-      </w:r>
-      <w:r>
-        <w:t xml:space="preserve">”</w:t>
-      </w:r>
-      <w:r>
-        <w:t xml:space="preserve"> </w:t>
-      </w:r>
-      <w:r>
-        <w:t xml:space="preserve">and</w:t>
-      </w:r>
-      <w:r>
-        <w:t xml:space="preserve"> </w:t>
-      </w:r>
-      <w:r>
-        <w:t xml:space="preserve">“</w:t>
-      </w:r>
-      <w:r>
-        <w:t xml:space="preserve">genre preferences</w:t>
-      </w:r>
-      <w:r>
-        <w:t xml:space="preserve">”</w:t>
-      </w:r>
-      <w:r>
-        <w:t xml:space="preserve"> </w:t>
-      </w:r>
-      <w:r>
-        <w:t xml:space="preserve">from raw data. These features are transformed using techniques like matrix factorization and collaborative filtering to create personalized recommendations. For instance, Netflix’s system processes billions of user interactions to engineer features that capture viewer behavior, ensuring that the recommendations are highly relevant and engaging. This approach has significantly improved user retention and satisfaction, making Netflix a leader in the streaming industry.</w:t>
-      </w:r>
-    </w:p>
-    <w:p>
-      <w:r>
-        <w:pict>
-          <v:rect style="width:0;height:1.5pt" o:hralign="center" o:hrstd="t" o:hr="t"/>
-        </w:pict>
-      </w:r>
-    </w:p>
-    <w:p>
-      <w:pPr>
-        <w:pStyle w:val="Heading2"/>
-      </w:pPr>
       <w:bookmarkStart w:id="29" w:name="additional-resources"/>
       <w:r>
-        <w:t xml:space="preserve">Additional Resources</w:t>
+        <w:t xml:space="preserve">Additional resources</w:t>
       </w:r>
       <w:bookmarkEnd w:id="29"/>
     </w:p>
@@ -501,7 +543,7 @@
           <w:rPr>
             <w:rStyle w:val="Hyperlink"/>
           </w:rPr>
-          <w:t xml:space="preserve">Feature Engineering Techniques</w:t>
+          <w:t xml:space="preserve">Molecular Biology Techniques - LibreTexts</w:t>
         </w:r>
       </w:hyperlink>
       <w:r>
@@ -521,7 +563,7 @@
           <w:rPr>
             <w:rStyle w:val="Hyperlink"/>
           </w:rPr>
-          <w:t xml:space="preserve">The Importance of Feature Engineering</w:t>
+          <w:t xml:space="preserve">Applications of Molecular Biology in Medicine - PMC</w:t>
         </w:r>
       </w:hyperlink>
       <w:r>
@@ -541,7 +583,7 @@
           <w:rPr>
             <w:rStyle w:val="Hyperlink"/>
           </w:rPr>
-          <w:t xml:space="preserve">Automated Feature Engineering</w:t>
+          <w:t xml:space="preserve">Environmental Applications of Molecular Biology - Synbio</w:t>
         </w:r>
       </w:hyperlink>
       <w:r>
@@ -561,23 +603,31 @@
           <w:rPr>
             <w:rStyle w:val="Hyperlink"/>
           </w:rPr>
-          <w:t xml:space="preserve">Feature Engineering in Healthcare</w:t>
+          <w:t xml:space="preserve">Molecular Biology in Forensic Science - MDPI</w:t>
         </w:r>
       </w:hyperlink>
     </w:p>
     <w:p>
-      <w:r>
-        <w:pict>
-          <v:rect style="width:0;height:1.5pt" o:hralign="center" o:hrstd="t" o:hr="t"/>
-        </w:pict>
-      </w:r>
-    </w:p>
-    <w:p>
       <w:pPr>
         <w:pStyle w:val="FirstParagraph"/>
       </w:pPr>
       <w:r>
-        <w:t xml:space="preserve">This report highlights the importance of feature engineering and its applications across industries, emphasizing its role in transforming raw data into meaningful features for predictive modeling and machine learning.</w:t>
+        <w:t xml:space="preserve">This report underscores the</w:t>
+      </w:r>
+      <w:r>
+        <w:t xml:space="preserve"> </w:t>
+      </w:r>
+      <w:r>
+        <w:rPr>
+          <w:b/>
+        </w:rPr>
+        <w:t xml:space="preserve">transformative impact of molecular biology</w:t>
+      </w:r>
+      <w:r>
+        <w:t xml:space="preserve"> </w:t>
+      </w:r>
+      <w:r>
+        <w:t xml:space="preserve">across diverse fields, from medicine and agriculture to environmental conservation and forensics. By leveraging molecular techniques, scientists continue to address global challenges and improve the quality of life for millions worldwide.</w:t>
       </w:r>
     </w:p>
     <w:sectPr/>

</xml_diff>